<commit_message>
deleted:    "first_stage/second_week/Java\350\257\255\346\263\225\345\237\272\347\241\200\347\273\203\344\271\240\351\242\230\357\274\21010.26-11.2\357\274\211-qinyy.docx" 	modified:   "first_stage/second_week/Java\350\257\255\346\263\225\345\237\272\347\241\200\347\273\203\344\271\240\351\242\230\357\274\21010.26-11.2\357\274\211\347\255\224\346\241\210.docx" 	deleted:    "first_stage/second_week/~$va\350\257\255\346\263\225\345\237\272\347\241\200\347\273\203\344\271\240\351\242\230\357\274\21010.26-11.2\357\274\211\347\255\224\346\241\210.docx"
</commit_message>
<xml_diff>
--- a/first_stage/second_week/Java语法基础练习题（10.26-11.2）答案.docx
+++ b/first_stage/second_week/Java语法基础练习题（10.26-11.2）答案.docx
@@ -22,7 +22,7 @@
       <w:pPr>
         <w:jc w:val="left"/>
         <w:rPr>
-          <w:rFonts w:hint="default"/>
+          <w:rFonts w:hint="eastAsia"/>
           <w:lang w:val="en-US" w:eastAsia="zh-CN"/>
         </w:rPr>
       </w:pPr>
@@ -32,6 +32,22 @@
           <w:lang w:val="en-US" w:eastAsia="zh-CN"/>
         </w:rPr>
         <w:t>一单选题</w:t>
+      </w:r>
+    </w:p>
+    <w:p>
+      <w:pPr>
+        <w:jc w:val="left"/>
+        <w:rPr>
+          <w:rFonts w:hint="default"/>
+          <w:lang w:val="en-US" w:eastAsia="zh-CN"/>
+        </w:rPr>
+      </w:pPr>
+      <w:r>
+        <w:rPr>
+          <w:rFonts w:hint="eastAsia"/>
+          <w:lang w:val="en-US" w:eastAsia="zh-CN"/>
+        </w:rPr>
+        <w:t>、</w:t>
       </w:r>
       <w:bookmarkStart w:id="0" w:name="_GoBack"/>
       <w:bookmarkEnd w:id="0"/>

</xml_diff>